<commit_message>
bug fix: gmail bug fixed
</commit_message>
<xml_diff>
--- a/generated_output.docx
+++ b/generated_output.docx
@@ -54,6 +54,25 @@
         </w:rPr>
       </w:pPr>
       <w:r>
+        <w:t xml:space="preserve"> jane.doe@example.com</w:t>
+      </w:r>
+      <w:r>
+        <w:rPr>
+          <w:rFonts w:ascii="Calibri" w:eastAsia="Calibri" w:hAnsi="Calibri" w:cs="Calibri"/>
+          <w:sz w:val="24"/>
+          <w:szCs w:val="24"/>
+        </w:rPr>
+        <w:t xml:space="preserve"> | +</w:t>
+      </w:r>
+      <w:r>
+        <w:rPr>
+          <w:rFonts w:ascii="Calibri" w:eastAsia="Calibri" w:hAnsi="Calibri" w:cs="Calibri"/>
+          <w:sz w:val="24"/>
+          <w:szCs w:val="24"/>
+        </w:rPr>
+        <w:t xml:space="preserve">1 (123) 456-7890</w:t>
+      </w:r>
+      <w:r>
         <w:rPr>
           <w:rFonts w:ascii="Calibri" w:eastAsia="Calibri" w:hAnsi="Calibri" w:cs="Calibri"/>
           <w:sz w:val="24"/>
@@ -61,77 +80,33 @@
         </w:rPr>
         <w:t xml:space="preserve"> </w:t>
       </w:r>
-      <w:hyperlink r:id="rId6" w:history="1">
-        <w:r>
-          <w:rPr>
-            <w:rStyle w:val="Hyperlink"/>
-            <w:rFonts w:ascii="Calibri" w:eastAsia="Calibri" w:hAnsi="Calibri" w:cs="Calibri"/>
-            <w:sz w:val="24"/>
-            <w:szCs w:val="24"/>
-          </w:rPr>
-          <w:t xml:space="preserve">jane.doe@example.com</w:t>
-        </w:r>
-      </w:hyperlink>
-      <w:r>
-        <w:rPr>
-          <w:rFonts w:ascii="Calibri" w:eastAsia="Calibri" w:hAnsi="Calibri" w:cs="Calibri"/>
-          <w:sz w:val="24"/>
-          <w:szCs w:val="24"/>
-        </w:rPr>
+      <w:r>
+        <w:rPr>
+          <w:rFonts w:ascii="Calibri" w:eastAsia="Calibri" w:hAnsi="Calibri" w:cs="Calibri"/>
+          <w:sz w:val="24"/>
+          <w:szCs w:val="24"/>
+        </w:rPr>
+        <w:t xml:space="preserve">| </w:t>
+      </w:r>
+      <w:r>
+        <w:t xml:space="preserve">
+          <w:hyperlink r:id="rId8" w:tgtFrame="_blank">
+            <w:r>
+              <w:rPr>
+                <w:color w:val="0000FF"/>
+                <w:u w:val="single"/>
+              </w:rPr>
+              <w:t xml:space="preserve">LinkedIn</w:t>
+            </w:r>
+          </w:hyperlink>
+        </w:t>
+      </w:r>
+      <w:r>
         <w:t xml:space="preserve"> | </w:t>
-      </w:r>
-      <w:proofErr w:type="gramStart"/>
-      <w:r>
-        <w:rPr>
-          <w:rFonts w:ascii="Calibri" w:eastAsia="Calibri" w:hAnsi="Calibri" w:cs="Calibri"/>
-          <w:sz w:val="24"/>
-          <w:szCs w:val="24"/>
-        </w:rPr>
-        <w:t>+</w:t>
-      </w:r>
-      <w:r>
-        <w:rPr>
-          <w:rFonts w:ascii="Calibri" w:eastAsia="Calibri" w:hAnsi="Calibri" w:cs="Calibri"/>
-          <w:sz w:val="24"/>
-          <w:szCs w:val="24"/>
-        </w:rPr>
-        <w:t xml:space="preserve">1 (123) 456-7890</w:t>
-      </w:r>
-      <w:r>
-        <w:rPr>
-          <w:rFonts w:ascii="Calibri" w:eastAsia="Calibri" w:hAnsi="Calibri" w:cs="Calibri"/>
-          <w:sz w:val="24"/>
-          <w:szCs w:val="24"/>
-        </w:rPr>
-        <w:t xml:space="preserve"> </w:t>
-      </w:r>
-      <w:r>
-        <w:rPr>
-          <w:rFonts w:ascii="Calibri" w:eastAsia="Calibri" w:hAnsi="Calibri" w:cs="Calibri"/>
-          <w:sz w:val="24"/>
-          <w:szCs w:val="24"/>
-        </w:rPr>
-        <w:t xml:space="preserve">| </w:t>
       </w:r>
       <w:r>
         <w:t xml:space="preserve">
           <w:hyperlink r:id="rId9" w:tgtFrame="_blank">
-            <w:r>
-              <w:rPr>
-                <w:color w:val="0000FF"/>
-                <w:u w:val="single"/>
-              </w:rPr>
-              <w:t xml:space="preserve">LinkedIn</w:t>
-            </w:r>
-          </w:hyperlink>
-        </w:t>
-      </w:r>
-      <w:r>
-        <w:t xml:space="preserve"> | </w:t>
-      </w:r>
-      <w:r>
-        <w:t xml:space="preserve">
-          <w:hyperlink r:id="rId10" w:tgtFrame="_blank">
             <w:r>
               <w:rPr>
                 <w:color w:val="0000FF"/>

</xml_diff>